<commit_message>
Project Creating: N-Tier Architecture added, Design Plugins added
</commit_message>
<xml_diff>
--- a/Documentation.docx
+++ b/Documentation.docx
@@ -69,10 +69,7 @@
         <w:spacing w:line="360" w:lineRule="auto"/>
       </w:pPr>
       <w:r>
-        <w:t xml:space="preserve">Choose </w:t>
-      </w:r>
-      <w:r>
-        <w:t>-</w:t>
+        <w:t>Choose -</w:t>
       </w:r>
     </w:p>
     <w:p>
@@ -154,13 +151,7 @@
         <w:spacing w:line="360" w:lineRule="auto"/>
       </w:pPr>
       <w:r>
-        <w:t>services.AddDefaultId</w:t>
-      </w:r>
-      <w:r>
-        <w:t xml:space="preserve">entity&lt;IdentityUser&gt;(options =&gt; </w:t>
-      </w:r>
-      <w:r>
-        <w:t>options.SignIn.RequireConfirmedAccount = true)</w:t>
+        <w:t>services.AddDefaultIdentity&lt;IdentityUser&gt;(options =&gt; options.SignIn.RequireConfirmedAccount = true)</w:t>
       </w:r>
     </w:p>
     <w:p>
@@ -173,10 +164,7 @@
         <w:spacing w:line="360" w:lineRule="auto"/>
       </w:pPr>
       <w:r>
-        <w:t>remov</w:t>
-      </w:r>
-      <w:r>
-        <w:t>e ‘</w:t>
+        <w:t>remove ‘</w:t>
       </w:r>
       <w:r>
         <w:rPr>
@@ -578,16 +566,7 @@
         </w:numPr>
       </w:pPr>
       <w:r>
-        <w:t>Give project name (project name.</w:t>
-      </w:r>
-      <w:r>
-        <w:t>Utility</w:t>
-      </w:r>
-      <w:r>
-        <w:t xml:space="preserve">) -&gt;  #This library </w:t>
-      </w:r>
-      <w:r>
-        <w:t>will be having all the static details</w:t>
+        <w:t>Give project name (project name.Utility) -&gt;  #This library will be having all the static details</w:t>
       </w:r>
     </w:p>
     <w:p>
@@ -606,290 +585,614 @@
           <w:b/>
         </w:rPr>
         <w:t>.NET Core 3.1</w:t>
+      </w:r>
+    </w:p>
+    <w:p>
+      <w:pPr>
+        <w:pStyle w:val="ListParagraph"/>
+        <w:numPr>
+          <w:ilvl w:val="0"/>
+          <w:numId w:val="5"/>
+        </w:numPr>
+      </w:pPr>
+      <w:r>
+        <w:t>Press Create</w:t>
+      </w:r>
+    </w:p>
+    <w:p>
+      <w:pPr>
+        <w:pStyle w:val="Heading1"/>
+      </w:pPr>
+      <w:r>
+        <w:t>Installing Extensions</w:t>
+      </w:r>
+    </w:p>
+    <w:p>
+      <w:pPr>
+        <w:pStyle w:val="ListParagraph"/>
+        <w:numPr>
+          <w:ilvl w:val="0"/>
+          <w:numId w:val="6"/>
+        </w:numPr>
+      </w:pPr>
+      <w:r>
+        <w:t>Go to Tools bar</w:t>
+      </w:r>
+    </w:p>
+    <w:p>
+      <w:pPr>
+        <w:pStyle w:val="ListParagraph"/>
+        <w:numPr>
+          <w:ilvl w:val="0"/>
+          <w:numId w:val="6"/>
+        </w:numPr>
+      </w:pPr>
+      <w:r>
+        <w:t>NuGet Package manager</w:t>
+      </w:r>
+    </w:p>
+    <w:p>
+      <w:pPr>
+        <w:pStyle w:val="ListParagraph"/>
+        <w:numPr>
+          <w:ilvl w:val="0"/>
+          <w:numId w:val="6"/>
+        </w:numPr>
+      </w:pPr>
+      <w:r>
+        <w:t>Manage NuGet Packages for Solution</w:t>
+      </w:r>
+    </w:p>
+    <w:p>
+      <w:pPr>
+        <w:pStyle w:val="ListParagraph"/>
+        <w:numPr>
+          <w:ilvl w:val="0"/>
+          <w:numId w:val="6"/>
+        </w:numPr>
+      </w:pPr>
+      <w:r>
+        <w:t>Search the package name and install</w:t>
+      </w:r>
+    </w:p>
+    <w:p>
+      <w:pPr>
+        <w:pStyle w:val="ListParagraph"/>
+        <w:ind w:left="1440"/>
+      </w:pPr>
+    </w:p>
+    <w:p>
+      <w:pPr>
+        <w:pStyle w:val="ListParagraph"/>
+        <w:numPr>
+          <w:ilvl w:val="0"/>
+          <w:numId w:val="7"/>
+        </w:numPr>
+        <w:rPr>
+          <w:b/>
+        </w:rPr>
+      </w:pPr>
+      <w:r>
+        <w:rPr>
+          <w:b/>
+        </w:rPr>
+        <w:t>Microsoft.AspNetCore.Mvc.Razor.RuntimeCompilation</w:t>
+      </w:r>
+    </w:p>
+    <w:p>
+      <w:pPr>
+        <w:pStyle w:val="ListParagraph"/>
+        <w:numPr>
+          <w:ilvl w:val="1"/>
+          <w:numId w:val="7"/>
+        </w:numPr>
+      </w:pPr>
+      <w:r>
+        <w:t>Install on main project</w:t>
+      </w:r>
+    </w:p>
+    <w:p>
+      <w:pPr>
+        <w:pStyle w:val="ListParagraph"/>
+        <w:numPr>
+          <w:ilvl w:val="1"/>
+          <w:numId w:val="7"/>
+        </w:numPr>
+      </w:pPr>
+      <w:r>
+        <w:t xml:space="preserve">Go to </w:t>
+      </w:r>
+      <w:r>
+        <w:rPr>
+          <w:b/>
+        </w:rPr>
+        <w:t>Startup.cs</w:t>
+      </w:r>
+      <w:r>
+        <w:t xml:space="preserve"> file</w:t>
+      </w:r>
+    </w:p>
+    <w:p>
+      <w:pPr>
+        <w:pStyle w:val="ListParagraph"/>
+        <w:numPr>
+          <w:ilvl w:val="1"/>
+          <w:numId w:val="7"/>
+        </w:numPr>
+      </w:pPr>
+      <w:r>
+        <w:t xml:space="preserve">On line </w:t>
+      </w:r>
+      <w:r>
+        <w:rPr>
+          <w:b/>
+        </w:rPr>
+        <w:t>35</w:t>
+      </w:r>
+      <w:r>
+        <w:rPr>
+          <w:b/>
+        </w:rPr>
+        <w:t xml:space="preserve"> Services.AddControllerWithViews();</w:t>
+      </w:r>
+    </w:p>
+    <w:p>
+      <w:pPr>
+        <w:pStyle w:val="ListParagraph"/>
+        <w:numPr>
+          <w:ilvl w:val="1"/>
+          <w:numId w:val="7"/>
+        </w:numPr>
+      </w:pPr>
+      <w:r>
+        <w:t>Add</w:t>
+      </w:r>
+      <w:r>
+        <w:t xml:space="preserve"> -&gt; </w:t>
+      </w:r>
+      <w:r>
+        <w:rPr>
+          <w:b/>
+        </w:rPr>
+        <w:t>.AddRazorRuntimeCompilation();</w:t>
+      </w:r>
+    </w:p>
+    <w:p>
+      <w:pPr>
+        <w:pStyle w:val="ListParagraph"/>
+        <w:numPr>
+          <w:ilvl w:val="1"/>
+          <w:numId w:val="7"/>
+        </w:numPr>
+      </w:pPr>
+      <w:r>
+        <w:rPr>
+          <w:b/>
+        </w:rPr>
+        <w:t xml:space="preserve">Note: </w:t>
+      </w:r>
+      <w:r>
+        <w:t>Check the project version and compatibilities.</w:t>
+      </w:r>
+    </w:p>
+    <w:p>
+      <w:pPr>
+        <w:pStyle w:val="ListParagraph"/>
+        <w:ind w:left="1440"/>
+      </w:pPr>
+    </w:p>
+    <w:p>
+      <w:pPr>
+        <w:pStyle w:val="ListParagraph"/>
+        <w:numPr>
+          <w:ilvl w:val="0"/>
+          <w:numId w:val="7"/>
+        </w:numPr>
+      </w:pPr>
+      <w:r>
+        <w:rPr>
+          <w:b/>
+        </w:rPr>
+        <w:t>Microsoft.AspNetCore.Mvc</w:t>
+      </w:r>
+    </w:p>
+    <w:p>
+      <w:pPr>
+        <w:pStyle w:val="ListParagraph"/>
+        <w:numPr>
+          <w:ilvl w:val="1"/>
+          <w:numId w:val="7"/>
+        </w:numPr>
+      </w:pPr>
+      <w:r>
+        <w:t xml:space="preserve">Install in </w:t>
+      </w:r>
+      <w:r>
+        <w:rPr>
+          <w:b/>
+        </w:rPr>
+        <w:t>DataAccess</w:t>
+      </w:r>
+      <w:r>
+        <w:t xml:space="preserve"> &amp; </w:t>
+      </w:r>
+      <w:r>
+        <w:rPr>
+          <w:b/>
+        </w:rPr>
+        <w:t>Models</w:t>
+      </w:r>
+      <w:r>
+        <w:t xml:space="preserve"> project</w:t>
+      </w:r>
+    </w:p>
+    <w:p>
+      <w:pPr>
+        <w:pStyle w:val="ListParagraph"/>
+        <w:ind w:left="1440"/>
+      </w:pPr>
+    </w:p>
+    <w:p>
+      <w:pPr>
+        <w:pStyle w:val="ListParagraph"/>
+        <w:numPr>
+          <w:ilvl w:val="0"/>
+          <w:numId w:val="7"/>
+        </w:numPr>
+      </w:pPr>
+      <w:r>
+        <w:rPr>
+          <w:b/>
+        </w:rPr>
+        <w:t>Microsoft.AspNetCore.Mvc</w:t>
+      </w:r>
+      <w:r>
+        <w:rPr>
+          <w:b/>
+        </w:rPr>
+        <w:t>.NewtonsoftJson</w:t>
+      </w:r>
+    </w:p>
+    <w:p>
+      <w:pPr>
+        <w:pStyle w:val="ListParagraph"/>
+        <w:numPr>
+          <w:ilvl w:val="1"/>
+          <w:numId w:val="7"/>
+        </w:numPr>
+      </w:pPr>
+      <w:r>
+        <w:t>Install in Main project</w:t>
+      </w:r>
+    </w:p>
+    <w:p>
+      <w:pPr>
+        <w:pStyle w:val="ListParagraph"/>
+        <w:numPr>
+          <w:ilvl w:val="1"/>
+          <w:numId w:val="7"/>
+        </w:numPr>
+      </w:pPr>
+      <w:r>
+        <w:rPr>
+          <w:b/>
+        </w:rPr>
+        <w:t xml:space="preserve">Note: </w:t>
+      </w:r>
+      <w:r>
+        <w:t>Check the project version and compatibilities.</w:t>
+      </w:r>
+    </w:p>
+    <w:p>
+      <w:pPr>
+        <w:pStyle w:val="ListParagraph"/>
+        <w:ind w:left="1440"/>
+      </w:pPr>
+    </w:p>
+    <w:p>
+      <w:pPr>
+        <w:pStyle w:val="ListParagraph"/>
+        <w:numPr>
+          <w:ilvl w:val="0"/>
+          <w:numId w:val="7"/>
+        </w:numPr>
+      </w:pPr>
+      <w:r>
+        <w:rPr>
+          <w:b/>
+        </w:rPr>
+        <w:t>Microsoft.</w:t>
+      </w:r>
+      <w:r>
+        <w:rPr>
+          <w:b/>
+        </w:rPr>
+        <w:t>EntityFrameworkCore</w:t>
+      </w:r>
+    </w:p>
+    <w:p>
+      <w:pPr>
+        <w:pStyle w:val="ListParagraph"/>
+        <w:numPr>
+          <w:ilvl w:val="1"/>
+          <w:numId w:val="7"/>
+        </w:numPr>
+      </w:pPr>
+      <w:r>
+        <w:t>Install in</w:t>
+      </w:r>
+      <w:r>
+        <w:rPr>
+          <w:b/>
+        </w:rPr>
+        <w:t xml:space="preserve"> DataAccess </w:t>
+      </w:r>
+      <w:r>
+        <w:t>project</w:t>
+      </w:r>
+    </w:p>
+    <w:p>
+      <w:pPr>
+        <w:pStyle w:val="ListParagraph"/>
+        <w:ind w:left="1440"/>
+      </w:pPr>
+    </w:p>
+    <w:p>
+      <w:pPr>
+        <w:pStyle w:val="ListParagraph"/>
+        <w:numPr>
+          <w:ilvl w:val="0"/>
+          <w:numId w:val="7"/>
+        </w:numPr>
+      </w:pPr>
+      <w:r>
+        <w:rPr>
+          <w:b/>
+        </w:rPr>
+        <w:t>Microsoft.</w:t>
+      </w:r>
+      <w:r>
+        <w:rPr>
+          <w:b/>
+        </w:rPr>
+        <w:t>Extensions.identity.Stores</w:t>
+      </w:r>
+    </w:p>
+    <w:p>
+      <w:pPr>
+        <w:pStyle w:val="ListParagraph"/>
+        <w:numPr>
+          <w:ilvl w:val="1"/>
+          <w:numId w:val="7"/>
+        </w:numPr>
+      </w:pPr>
+      <w:r>
+        <w:t xml:space="preserve">Install in </w:t>
+      </w:r>
+      <w:r>
+        <w:rPr>
+          <w:b/>
+        </w:rPr>
+        <w:t>DataAccess</w:t>
+      </w:r>
+      <w:r>
+        <w:t xml:space="preserve"> &amp; </w:t>
+      </w:r>
+      <w:r>
+        <w:rPr>
+          <w:b/>
+        </w:rPr>
+        <w:t>Models</w:t>
+      </w:r>
+      <w:r>
+        <w:t xml:space="preserve"> project</w:t>
+      </w:r>
+    </w:p>
+    <w:p>
+      <w:pPr>
+        <w:pStyle w:val="ListParagraph"/>
+        <w:ind w:left="1440"/>
+      </w:pPr>
+    </w:p>
+    <w:p>
+      <w:pPr>
+        <w:pStyle w:val="ListParagraph"/>
+        <w:numPr>
+          <w:ilvl w:val="0"/>
+          <w:numId w:val="7"/>
+        </w:numPr>
+      </w:pPr>
+      <w:r>
+        <w:rPr>
+          <w:b/>
+        </w:rPr>
+        <w:t>Microsoft.AspNetCore.Identity.EntityFrameworkCore</w:t>
+      </w:r>
+      <w:r>
+        <w:t xml:space="preserve"> (pre-installed)</w:t>
+      </w:r>
+    </w:p>
+    <w:p>
+      <w:pPr>
+        <w:pStyle w:val="ListParagraph"/>
+        <w:numPr>
+          <w:ilvl w:val="1"/>
+          <w:numId w:val="7"/>
+        </w:numPr>
+      </w:pPr>
+      <w:r>
+        <w:t xml:space="preserve">Install in </w:t>
+      </w:r>
+      <w:r>
+        <w:rPr>
+          <w:b/>
+        </w:rPr>
+        <w:t>DataAccess</w:t>
+      </w:r>
+      <w:r>
+        <w:t xml:space="preserve"> &amp; </w:t>
+      </w:r>
+      <w:r>
+        <w:rPr>
+          <w:b/>
+        </w:rPr>
+        <w:t>Main</w:t>
+      </w:r>
+      <w:r>
+        <w:t xml:space="preserve"> project</w:t>
+      </w:r>
+    </w:p>
+    <w:p>
+      <w:pPr>
+        <w:pStyle w:val="ListParagraph"/>
+        <w:ind w:left="1440"/>
+      </w:pPr>
+    </w:p>
+    <w:p>
+      <w:pPr>
+        <w:pStyle w:val="ListParagraph"/>
+        <w:numPr>
+          <w:ilvl w:val="0"/>
+          <w:numId w:val="7"/>
+        </w:numPr>
+      </w:pPr>
+      <w:r>
+        <w:rPr>
+          <w:b/>
+        </w:rPr>
+        <w:t>Microsoft.EntityFrameworkCore</w:t>
+      </w:r>
+      <w:r>
+        <w:rPr>
+          <w:b/>
+        </w:rPr>
+        <w:t>.SqlServer</w:t>
+      </w:r>
+      <w:r>
+        <w:t xml:space="preserve"> (pre-installed)</w:t>
+      </w:r>
+    </w:p>
+    <w:p>
+      <w:pPr>
+        <w:pStyle w:val="ListParagraph"/>
+        <w:numPr>
+          <w:ilvl w:val="1"/>
+          <w:numId w:val="7"/>
+        </w:numPr>
+      </w:pPr>
+      <w:r>
+        <w:t xml:space="preserve">Install in </w:t>
+      </w:r>
+      <w:r>
+        <w:rPr>
+          <w:b/>
+        </w:rPr>
+        <w:t>DataAccess</w:t>
+      </w:r>
+      <w:r>
+        <w:t xml:space="preserve"> &amp; </w:t>
+      </w:r>
+      <w:r>
+        <w:rPr>
+          <w:b/>
+        </w:rPr>
+        <w:t>Main</w:t>
+      </w:r>
+      <w:r>
+        <w:t xml:space="preserve"> project</w:t>
+      </w:r>
+    </w:p>
+    <w:p>
+      <w:pPr>
+        <w:pStyle w:val="ListParagraph"/>
+      </w:pPr>
+    </w:p>
+    <w:p>
+      <w:pPr>
+        <w:pStyle w:val="Heading1"/>
+      </w:pPr>
+      <w:r>
+        <w:lastRenderedPageBreak/>
+        <w:t>Design Plugins</w:t>
+      </w:r>
+    </w:p>
+    <w:p>
+      <w:pPr>
+        <w:pStyle w:val="ListParagraph"/>
+        <w:numPr>
+          <w:ilvl w:val="0"/>
+          <w:numId w:val="8"/>
+        </w:numPr>
+      </w:pPr>
+      <w:r>
+        <w:t>BootsWatch</w:t>
+      </w:r>
+    </w:p>
+    <w:p>
+      <w:pPr>
+        <w:pStyle w:val="ListParagraph"/>
+        <w:numPr>
+          <w:ilvl w:val="0"/>
+          <w:numId w:val="8"/>
+        </w:numPr>
+      </w:pPr>
+      <w:r>
+        <w:t>DataTables</w:t>
+      </w:r>
+    </w:p>
+    <w:p>
+      <w:pPr>
+        <w:pStyle w:val="ListParagraph"/>
+        <w:numPr>
+          <w:ilvl w:val="0"/>
+          <w:numId w:val="8"/>
+        </w:numPr>
+      </w:pPr>
+      <w:r>
+        <w:t>Toastr</w:t>
+      </w:r>
+    </w:p>
+    <w:p>
+      <w:pPr>
+        <w:pStyle w:val="ListParagraph"/>
+        <w:numPr>
+          <w:ilvl w:val="0"/>
+          <w:numId w:val="8"/>
+        </w:numPr>
+      </w:pPr>
+      <w:r>
+        <w:t>SweetAlert</w:t>
+      </w:r>
+    </w:p>
+    <w:p>
+      <w:pPr>
+        <w:pStyle w:val="ListParagraph"/>
+        <w:numPr>
+          <w:ilvl w:val="0"/>
+          <w:numId w:val="8"/>
+        </w:numPr>
+      </w:pPr>
+      <w:r>
+        <w:t>Fon</w:t>
+      </w:r>
+      <w:r>
+        <w:t>tAwsome</w:t>
+      </w:r>
+    </w:p>
+    <w:p>
+      <w:pPr>
+        <w:pStyle w:val="ListParagraph"/>
+        <w:numPr>
+          <w:ilvl w:val="0"/>
+          <w:numId w:val="8"/>
+        </w:numPr>
+      </w:pPr>
+      <w:r>
+        <w:t>Jquery.serializeJSON</w:t>
       </w:r>
       <w:bookmarkStart w:id="0" w:name="_GoBack"/>
       <w:bookmarkEnd w:id="0"/>
     </w:p>
-    <w:p>
-      <w:pPr>
-        <w:pStyle w:val="ListParagraph"/>
-        <w:numPr>
-          <w:ilvl w:val="0"/>
-          <w:numId w:val="5"/>
-        </w:numPr>
-      </w:pPr>
-      <w:r>
-        <w:t>Press Create</w:t>
-      </w:r>
-    </w:p>
-    <w:p>
-      <w:pPr>
-        <w:pStyle w:val="Heading1"/>
-      </w:pPr>
-      <w:r>
-        <w:t>Installing Extensions</w:t>
-      </w:r>
-    </w:p>
-    <w:p>
-      <w:pPr>
-        <w:pStyle w:val="ListParagraph"/>
-        <w:numPr>
-          <w:ilvl w:val="0"/>
-          <w:numId w:val="6"/>
-        </w:numPr>
-      </w:pPr>
-      <w:r>
-        <w:t>Go to Tools bar</w:t>
-      </w:r>
-    </w:p>
-    <w:p>
-      <w:pPr>
-        <w:pStyle w:val="ListParagraph"/>
-        <w:numPr>
-          <w:ilvl w:val="0"/>
-          <w:numId w:val="6"/>
-        </w:numPr>
-      </w:pPr>
-      <w:r>
-        <w:t>NuGet Package manager</w:t>
-      </w:r>
-    </w:p>
-    <w:p>
-      <w:pPr>
-        <w:pStyle w:val="ListParagraph"/>
-        <w:numPr>
-          <w:ilvl w:val="0"/>
-          <w:numId w:val="6"/>
-        </w:numPr>
-      </w:pPr>
-      <w:r>
-        <w:t>Manage NuGet Packages for Solution</w:t>
-      </w:r>
-    </w:p>
-    <w:p>
-      <w:pPr>
-        <w:pStyle w:val="ListParagraph"/>
-        <w:numPr>
-          <w:ilvl w:val="0"/>
-          <w:numId w:val="6"/>
-        </w:numPr>
-      </w:pPr>
-      <w:r>
-        <w:t>Search the package name and install</w:t>
-      </w:r>
-    </w:p>
-    <w:p>
-      <w:pPr>
-        <w:pStyle w:val="ListParagraph"/>
-        <w:ind w:left="1440"/>
-      </w:pPr>
-    </w:p>
-    <w:p>
-      <w:pPr>
-        <w:pStyle w:val="ListParagraph"/>
-        <w:numPr>
-          <w:ilvl w:val="0"/>
-          <w:numId w:val="7"/>
-        </w:numPr>
-        <w:rPr>
-          <w:b/>
-        </w:rPr>
-      </w:pPr>
-      <w:r>
-        <w:rPr>
-          <w:b/>
-        </w:rPr>
-        <w:t>Microsoft.AspNetCore.Mvc.Razor.RuntimeCompilation</w:t>
-      </w:r>
-    </w:p>
-    <w:p>
-      <w:pPr>
-        <w:pStyle w:val="ListParagraph"/>
-        <w:numPr>
-          <w:ilvl w:val="1"/>
-          <w:numId w:val="7"/>
-        </w:numPr>
-      </w:pPr>
-      <w:r>
-        <w:t>Install on main project</w:t>
-      </w:r>
-    </w:p>
-    <w:p>
-      <w:pPr>
-        <w:pStyle w:val="ListParagraph"/>
-        <w:numPr>
-          <w:ilvl w:val="1"/>
-          <w:numId w:val="7"/>
-        </w:numPr>
-      </w:pPr>
-      <w:r>
-        <w:t xml:space="preserve">Go to </w:t>
-      </w:r>
-      <w:r>
-        <w:rPr>
-          <w:b/>
-        </w:rPr>
-        <w:t>Startup.cs</w:t>
-      </w:r>
-      <w:r>
-        <w:t xml:space="preserve"> file</w:t>
-      </w:r>
-    </w:p>
-    <w:p>
-      <w:pPr>
-        <w:pStyle w:val="ListParagraph"/>
-        <w:numPr>
-          <w:ilvl w:val="1"/>
-          <w:numId w:val="7"/>
-        </w:numPr>
-      </w:pPr>
-      <w:r>
-        <w:t xml:space="preserve">On line </w:t>
-      </w:r>
-      <w:r>
-        <w:rPr>
-          <w:b/>
-        </w:rPr>
-        <w:t>35</w:t>
-      </w:r>
-      <w:r>
-        <w:rPr>
-          <w:b/>
-        </w:rPr>
-        <w:t xml:space="preserve"> Services.AddControllerWithViews();</w:t>
-      </w:r>
-    </w:p>
-    <w:p>
-      <w:pPr>
-        <w:pStyle w:val="ListParagraph"/>
-        <w:numPr>
-          <w:ilvl w:val="1"/>
-          <w:numId w:val="7"/>
-        </w:numPr>
-      </w:pPr>
-      <w:r>
-        <w:t>Add</w:t>
-      </w:r>
-      <w:r>
-        <w:t xml:space="preserve"> -&gt; </w:t>
-      </w:r>
-      <w:r>
-        <w:rPr>
-          <w:b/>
-        </w:rPr>
-        <w:t>.AddRazorRuntimeCompilation();</w:t>
-      </w:r>
-    </w:p>
-    <w:p>
-      <w:pPr>
-        <w:pStyle w:val="ListParagraph"/>
-        <w:numPr>
-          <w:ilvl w:val="1"/>
-          <w:numId w:val="7"/>
-        </w:numPr>
-      </w:pPr>
-      <w:r>
-        <w:rPr>
-          <w:b/>
-        </w:rPr>
-        <w:t xml:space="preserve">Note: </w:t>
-      </w:r>
-      <w:r>
-        <w:t>Check the project version and compatibilities.</w:t>
-      </w:r>
-    </w:p>
-    <w:p>
-      <w:pPr>
-        <w:pStyle w:val="ListParagraph"/>
-        <w:ind w:left="1440"/>
-      </w:pPr>
-    </w:p>
-    <w:p>
-      <w:pPr>
-        <w:pStyle w:val="ListParagraph"/>
-        <w:numPr>
-          <w:ilvl w:val="0"/>
-          <w:numId w:val="7"/>
-        </w:numPr>
-      </w:pPr>
-      <w:r>
-        <w:rPr>
-          <w:b/>
-        </w:rPr>
-        <w:t>Microsoft.AspNetCore.Mvc</w:t>
-      </w:r>
-    </w:p>
-    <w:p>
-      <w:pPr>
-        <w:pStyle w:val="ListParagraph"/>
-        <w:numPr>
-          <w:ilvl w:val="1"/>
-          <w:numId w:val="7"/>
-        </w:numPr>
-      </w:pPr>
-      <w:r>
-        <w:t xml:space="preserve">Install in </w:t>
-      </w:r>
-      <w:r>
-        <w:rPr>
-          <w:b/>
-        </w:rPr>
-        <w:t>DataAccess</w:t>
-      </w:r>
-      <w:r>
-        <w:t xml:space="preserve"> &amp; </w:t>
-      </w:r>
-      <w:r>
-        <w:rPr>
-          <w:b/>
-        </w:rPr>
-        <w:t>Models</w:t>
-      </w:r>
-      <w:r>
-        <w:t xml:space="preserve"> project</w:t>
-      </w:r>
-    </w:p>
-    <w:p>
-      <w:pPr>
-        <w:pStyle w:val="ListParagraph"/>
-        <w:ind w:left="1440"/>
-      </w:pPr>
-    </w:p>
-    <w:p>
-      <w:pPr>
-        <w:pStyle w:val="ListParagraph"/>
-        <w:numPr>
-          <w:ilvl w:val="0"/>
-          <w:numId w:val="7"/>
-        </w:numPr>
-      </w:pPr>
-      <w:r>
-        <w:rPr>
-          <w:b/>
-        </w:rPr>
-        <w:t>Microsoft.AspNetCore.Mvc</w:t>
-      </w:r>
-      <w:r>
-        <w:rPr>
-          <w:b/>
-        </w:rPr>
-        <w:t>.NewtonsoftJson</w:t>
-      </w:r>
-    </w:p>
-    <w:p>
-      <w:pPr>
-        <w:pStyle w:val="ListParagraph"/>
-        <w:numPr>
-          <w:ilvl w:val="1"/>
-          <w:numId w:val="7"/>
-        </w:numPr>
-      </w:pPr>
-      <w:r>
-        <w:t>Install in Main project</w:t>
-      </w:r>
-    </w:p>
-    <w:p/>
-    <w:p/>
     <w:sectPr>
       <w:pgSz w:w="12240" w:h="15840"/>
       <w:pgMar w:top="1440" w:right="1440" w:bottom="1440" w:left="1440" w:header="720" w:footer="720" w:gutter="0"/>
@@ -1455,6 +1758,119 @@
     </w:lvl>
   </w:abstractNum>
   <w:abstractNum w:abstractNumId="6" w15:restartNumberingAfterBreak="0">
+    <w:nsid w:val="6FE02217"/>
+    <w:multiLevelType w:val="hybridMultilevel"/>
+    <w:tmpl w:val="EC7E4DB8"/>
+    <w:lvl w:ilvl="0" w:tplc="04090001">
+      <w:start w:val="1"/>
+      <w:numFmt w:val="bullet"/>
+      <w:lvlText w:val=""/>
+      <w:lvlJc w:val="left"/>
+      <w:pPr>
+        <w:ind w:left="720" w:hanging="360"/>
+      </w:pPr>
+      <w:rPr>
+        <w:rFonts w:ascii="Symbol" w:hAnsi="Symbol" w:hint="default"/>
+      </w:rPr>
+    </w:lvl>
+    <w:lvl w:ilvl="1" w:tplc="04090003" w:tentative="1">
+      <w:start w:val="1"/>
+      <w:numFmt w:val="bullet"/>
+      <w:lvlText w:val="o"/>
+      <w:lvlJc w:val="left"/>
+      <w:pPr>
+        <w:ind w:left="1440" w:hanging="360"/>
+      </w:pPr>
+      <w:rPr>
+        <w:rFonts w:ascii="Courier New" w:hAnsi="Courier New" w:cs="Courier New" w:hint="default"/>
+      </w:rPr>
+    </w:lvl>
+    <w:lvl w:ilvl="2" w:tplc="04090005" w:tentative="1">
+      <w:start w:val="1"/>
+      <w:numFmt w:val="bullet"/>
+      <w:lvlText w:val=""/>
+      <w:lvlJc w:val="left"/>
+      <w:pPr>
+        <w:ind w:left="2160" w:hanging="360"/>
+      </w:pPr>
+      <w:rPr>
+        <w:rFonts w:ascii="Wingdings" w:hAnsi="Wingdings" w:hint="default"/>
+      </w:rPr>
+    </w:lvl>
+    <w:lvl w:ilvl="3" w:tplc="04090001" w:tentative="1">
+      <w:start w:val="1"/>
+      <w:numFmt w:val="bullet"/>
+      <w:lvlText w:val=""/>
+      <w:lvlJc w:val="left"/>
+      <w:pPr>
+        <w:ind w:left="2880" w:hanging="360"/>
+      </w:pPr>
+      <w:rPr>
+        <w:rFonts w:ascii="Symbol" w:hAnsi="Symbol" w:hint="default"/>
+      </w:rPr>
+    </w:lvl>
+    <w:lvl w:ilvl="4" w:tplc="04090003" w:tentative="1">
+      <w:start w:val="1"/>
+      <w:numFmt w:val="bullet"/>
+      <w:lvlText w:val="o"/>
+      <w:lvlJc w:val="left"/>
+      <w:pPr>
+        <w:ind w:left="3600" w:hanging="360"/>
+      </w:pPr>
+      <w:rPr>
+        <w:rFonts w:ascii="Courier New" w:hAnsi="Courier New" w:cs="Courier New" w:hint="default"/>
+      </w:rPr>
+    </w:lvl>
+    <w:lvl w:ilvl="5" w:tplc="04090005" w:tentative="1">
+      <w:start w:val="1"/>
+      <w:numFmt w:val="bullet"/>
+      <w:lvlText w:val=""/>
+      <w:lvlJc w:val="left"/>
+      <w:pPr>
+        <w:ind w:left="4320" w:hanging="360"/>
+      </w:pPr>
+      <w:rPr>
+        <w:rFonts w:ascii="Wingdings" w:hAnsi="Wingdings" w:hint="default"/>
+      </w:rPr>
+    </w:lvl>
+    <w:lvl w:ilvl="6" w:tplc="04090001" w:tentative="1">
+      <w:start w:val="1"/>
+      <w:numFmt w:val="bullet"/>
+      <w:lvlText w:val=""/>
+      <w:lvlJc w:val="left"/>
+      <w:pPr>
+        <w:ind w:left="5040" w:hanging="360"/>
+      </w:pPr>
+      <w:rPr>
+        <w:rFonts w:ascii="Symbol" w:hAnsi="Symbol" w:hint="default"/>
+      </w:rPr>
+    </w:lvl>
+    <w:lvl w:ilvl="7" w:tplc="04090003" w:tentative="1">
+      <w:start w:val="1"/>
+      <w:numFmt w:val="bullet"/>
+      <w:lvlText w:val="o"/>
+      <w:lvlJc w:val="left"/>
+      <w:pPr>
+        <w:ind w:left="5760" w:hanging="360"/>
+      </w:pPr>
+      <w:rPr>
+        <w:rFonts w:ascii="Courier New" w:hAnsi="Courier New" w:cs="Courier New" w:hint="default"/>
+      </w:rPr>
+    </w:lvl>
+    <w:lvl w:ilvl="8" w:tplc="04090005" w:tentative="1">
+      <w:start w:val="1"/>
+      <w:numFmt w:val="bullet"/>
+      <w:lvlText w:val=""/>
+      <w:lvlJc w:val="left"/>
+      <w:pPr>
+        <w:ind w:left="6480" w:hanging="360"/>
+      </w:pPr>
+      <w:rPr>
+        <w:rFonts w:ascii="Wingdings" w:hAnsi="Wingdings" w:hint="default"/>
+      </w:rPr>
+    </w:lvl>
+  </w:abstractNum>
+  <w:abstractNum w:abstractNumId="7" w15:restartNumberingAfterBreak="0">
     <w:nsid w:val="74CB6EFF"/>
     <w:multiLevelType w:val="hybridMultilevel"/>
     <w:tmpl w:val="68CE080E"/>
@@ -1544,7 +1960,7 @@
     </w:lvl>
   </w:abstractNum>
   <w:num w:numId="1">
-    <w:abstractNumId w:val="6"/>
+    <w:abstractNumId w:val="7"/>
   </w:num>
   <w:num w:numId="2">
     <w:abstractNumId w:val="1"/>
@@ -1563,6 +1979,9 @@
   </w:num>
   <w:num w:numId="7">
     <w:abstractNumId w:val="0"/>
+  </w:num>
+  <w:num w:numId="8">
+    <w:abstractNumId w:val="6"/>
   </w:num>
 </w:numbering>
 </file>

</xml_diff>